<commit_message>
Latest code snapshot from the archive
- VB.NET version
- GameMaker DLL
- A bunch of other changes I don't remember
</commit_message>
<xml_diff>
--- a/doc/MusicString Documentation.docx
+++ b/doc/MusicString Documentation.docx
@@ -5741,7 +5741,6 @@
           <w:lang w:val="en-US"/>
         </w:rPr>
       </w:pPr>
-      <w:bookmarkStart w:id="12" w:name="_GoBack"/>
       <w:r>
         <w:rPr>
           <w:lang w:val="en-US"/>
@@ -5784,15 +5783,14 @@
           <w:lang w:val="en-US"/>
         </w:rPr>
       </w:pPr>
-      <w:bookmarkStart w:id="13" w:name="_Toc317377253"/>
+      <w:bookmarkStart w:id="12" w:name="_Toc317377253"/>
+      <w:r>
+        <w:rPr>
+          <w:lang w:val="en-US"/>
+        </w:rPr>
+        <w:t>Generating Tones</w:t>
+      </w:r>
       <w:bookmarkEnd w:id="12"/>
-      <w:r>
-        <w:rPr>
-          <w:lang w:val="en-US"/>
-        </w:rPr>
-        <w:t>Generating Tones</w:t>
-      </w:r>
-      <w:bookmarkEnd w:id="13"/>
     </w:p>
     <w:p>
       <w:pPr>
@@ -6270,14 +6268,14 @@
           <w:lang w:val="en-US"/>
         </w:rPr>
       </w:pPr>
-      <w:bookmarkStart w:id="14" w:name="_Toc317377254"/>
+      <w:bookmarkStart w:id="13" w:name="_Toc317377254"/>
       <w:r>
         <w:rPr>
           <w:lang w:val="en-US"/>
         </w:rPr>
         <w:t>Calculating the frequency</w:t>
       </w:r>
-      <w:bookmarkEnd w:id="14"/>
+      <w:bookmarkEnd w:id="13"/>
     </w:p>
     <w:p>
       <w:pPr>
@@ -6372,7 +6370,7 @@
           <w:lang w:val="en-US"/>
         </w:rPr>
       </w:pPr>
-      <w:bookmarkStart w:id="15" w:name="_Toc317377255"/>
+      <w:bookmarkStart w:id="14" w:name="_Toc317377255"/>
       <w:r>
         <w:rPr>
           <w:lang w:val="en-US"/>
@@ -6391,7 +6389,7 @@
         </w:rPr>
         <w:t xml:space="preserve"> duration</w:t>
       </w:r>
-      <w:bookmarkEnd w:id="15"/>
+      <w:bookmarkEnd w:id="14"/>
     </w:p>
     <w:p>
       <w:pPr>
@@ -7496,14 +7494,14 @@
           <w:lang w:val="en-US"/>
         </w:rPr>
       </w:pPr>
-      <w:bookmarkStart w:id="16" w:name="_Toc317377256"/>
+      <w:bookmarkStart w:id="15" w:name="_Toc317377256"/>
       <w:r>
         <w:rPr>
           <w:lang w:val="en-US"/>
         </w:rPr>
         <w:t>Changing tempo</w:t>
       </w:r>
-      <w:bookmarkEnd w:id="16"/>
+      <w:bookmarkEnd w:id="15"/>
     </w:p>
     <w:p>
       <w:pPr>
@@ -7747,14 +7745,14 @@
           <w:lang w:val="en-US"/>
         </w:rPr>
       </w:pPr>
-      <w:bookmarkStart w:id="17" w:name="_Toc317377257"/>
+      <w:bookmarkStart w:id="16" w:name="_Toc317377257"/>
       <w:r>
         <w:rPr>
           <w:lang w:val="en-US"/>
         </w:rPr>
         <w:t>Shifting the frequency range</w:t>
       </w:r>
-      <w:bookmarkEnd w:id="17"/>
+      <w:bookmarkEnd w:id="16"/>
     </w:p>
     <w:p>
       <w:pPr>
@@ -8766,84 +8764,84 @@
           <w:lang w:val="en-US"/>
         </w:rPr>
       </w:pPr>
-      <w:bookmarkStart w:id="18" w:name="_Toc317377258"/>
+      <w:bookmarkStart w:id="17" w:name="_Toc317377258"/>
       <w:r>
         <w:rPr>
           <w:lang w:val="en-US"/>
         </w:rPr>
         <w:t>Inserting silence – pause</w:t>
       </w:r>
+      <w:bookmarkEnd w:id="17"/>
+    </w:p>
+    <w:p>
+      <w:pPr>
+        <w:rPr>
+          <w:lang w:val="en-US"/>
+        </w:rPr>
+      </w:pPr>
+      <w:r>
+        <w:rPr>
+          <w:lang w:val="en-US"/>
+        </w:rPr>
+        <w:t>If composer needs to insert a period of silence into the composition, he can use period symbol for this:</w:t>
+      </w:r>
+    </w:p>
+    <w:p>
+      <w:pPr>
+        <w:rPr>
+          <w:rStyle w:val="Siln"/>
+          <w:lang w:val="en-US"/>
+        </w:rPr>
+      </w:pPr>
+      <w:r>
+        <w:rPr>
+          <w:rStyle w:val="Siln"/>
+          <w:lang w:val="en-US"/>
+        </w:rPr>
+        <w:t>.</w:t>
+      </w:r>
+    </w:p>
+    <w:p>
+      <w:pPr>
+        <w:rPr>
+          <w:lang w:val="en-US"/>
+        </w:rPr>
+      </w:pPr>
+      <w:r>
+        <w:rPr>
+          <w:lang w:val="en-US"/>
+        </w:rPr>
+        <w:t>Writing a single period will generate a silent tone, with the currently set duration of the thread that generated the tone. It can be thus considered a tone with zero volume.</w:t>
+      </w:r>
+    </w:p>
+    <w:p>
+      <w:pPr>
+        <w:rPr>
+          <w:lang w:val="en-US"/>
+        </w:rPr>
+      </w:pPr>
+      <w:r>
+        <w:rPr>
+          <w:lang w:val="en-US"/>
+        </w:rPr>
+        <w:t>It’s important to say that this way generates silence only for the thread (channel) that reads the period symbol, if any of the other channels is playing any audible tones at the same moment, these tones will be still generated. In order to generate complete silence, all channels must generate silence at once. However, pause can be used for timing of channels that don’t generate sound all the time.</w:t>
+      </w:r>
+    </w:p>
+    <w:p>
+      <w:pPr>
+        <w:pStyle w:val="Nadpis2"/>
+        <w:rPr>
+          <w:lang w:val="en-US"/>
+        </w:rPr>
+      </w:pPr>
+      <w:bookmarkStart w:id="18" w:name="_Toc317377259"/>
+      <w:r>
+        <w:rPr>
+          <w:lang w:val="en-US"/>
+        </w:rPr>
+        <w:t>Changing volume</w:t>
+      </w:r>
       <w:bookmarkEnd w:id="18"/>
-    </w:p>
-    <w:p>
-      <w:pPr>
-        <w:rPr>
-          <w:lang w:val="en-US"/>
-        </w:rPr>
-      </w:pPr>
-      <w:r>
-        <w:rPr>
-          <w:lang w:val="en-US"/>
-        </w:rPr>
-        <w:t>If composer needs to insert a period of silence into the composition, he can use period symbol for this:</w:t>
-      </w:r>
-    </w:p>
-    <w:p>
-      <w:pPr>
-        <w:rPr>
-          <w:rStyle w:val="Siln"/>
-          <w:lang w:val="en-US"/>
-        </w:rPr>
-      </w:pPr>
-      <w:r>
-        <w:rPr>
-          <w:rStyle w:val="Siln"/>
-          <w:lang w:val="en-US"/>
-        </w:rPr>
-        <w:t>.</w:t>
-      </w:r>
-    </w:p>
-    <w:p>
-      <w:pPr>
-        <w:rPr>
-          <w:lang w:val="en-US"/>
-        </w:rPr>
-      </w:pPr>
-      <w:r>
-        <w:rPr>
-          <w:lang w:val="en-US"/>
-        </w:rPr>
-        <w:t>Writing a single period will generate a silent tone, with the currently set duration of the thread that generated the tone. It can be thus considered a tone with zero volume.</w:t>
-      </w:r>
-    </w:p>
-    <w:p>
-      <w:pPr>
-        <w:rPr>
-          <w:lang w:val="en-US"/>
-        </w:rPr>
-      </w:pPr>
-      <w:r>
-        <w:rPr>
-          <w:lang w:val="en-US"/>
-        </w:rPr>
-        <w:t>It’s important to say that this way generates silence only for the thread (channel) that reads the period symbol, if any of the other channels is playing any audible tones at the same moment, these tones will be still generated. In order to generate complete silence, all channels must generate silence at once. However, pause can be used for timing of channels that don’t generate sound all the time.</w:t>
-      </w:r>
-    </w:p>
-    <w:p>
-      <w:pPr>
-        <w:pStyle w:val="Nadpis2"/>
-        <w:rPr>
-          <w:lang w:val="en-US"/>
-        </w:rPr>
-      </w:pPr>
-      <w:bookmarkStart w:id="19" w:name="_Toc317377259"/>
-      <w:r>
-        <w:rPr>
-          <w:lang w:val="en-US"/>
-        </w:rPr>
-        <w:t>Changing volume</w:t>
-      </w:r>
-      <w:bookmarkEnd w:id="19"/>
     </w:p>
     <w:p>
       <w:pPr>
@@ -8962,14 +8960,7 @@
                   <w:rFonts w:ascii="Cambria Math" w:hAnsi="Cambria Math"/>
                   <w:lang w:val="en-US"/>
                 </w:rPr>
-                <m:t>letter</m:t>
-              </m:r>
-              <m:r>
-                <w:rPr>
-                  <w:rFonts w:ascii="Cambria Math" w:hAnsi="Cambria Math"/>
-                  <w:lang w:val="en-US"/>
-                </w:rPr>
-                <m:t>N</m:t>
+                <m:t>letterN</m:t>
               </m:r>
             </m:num>
             <m:den>
@@ -9006,7 +8997,7 @@
           <w:lang w:val="en-US"/>
         </w:rPr>
       </w:pPr>
-      <w:bookmarkStart w:id="20" w:name="_Toc317377260"/>
+      <w:bookmarkStart w:id="19" w:name="_Toc317377260"/>
       <w:r>
         <w:rPr>
           <w:rFonts w:eastAsiaTheme="minorEastAsia"/>
@@ -9014,7 +9005,7 @@
         </w:rPr>
         <w:t>Changing volume envelope</w:t>
       </w:r>
-      <w:bookmarkEnd w:id="20"/>
+      <w:bookmarkEnd w:id="19"/>
     </w:p>
     <w:p>
       <w:pPr>
@@ -9264,14 +9255,14 @@
           <w:lang w:val="en-US"/>
         </w:rPr>
       </w:pPr>
-      <w:bookmarkStart w:id="21" w:name="_Toc317377261"/>
+      <w:bookmarkStart w:id="20" w:name="_Toc317377261"/>
       <w:r>
         <w:rPr>
           <w:lang w:val="en-US"/>
         </w:rPr>
         <w:t>Setting instruments</w:t>
       </w:r>
-      <w:bookmarkEnd w:id="21"/>
+      <w:bookmarkEnd w:id="20"/>
     </w:p>
     <w:p>
       <w:pPr>
@@ -9688,14 +9679,14 @@
           <w:lang w:val="en-US"/>
         </w:rPr>
       </w:pPr>
-      <w:bookmarkStart w:id="22" w:name="_Toc317377262"/>
+      <w:bookmarkStart w:id="21" w:name="_Toc317377262"/>
       <w:r>
         <w:rPr>
           <w:lang w:val="en-US"/>
         </w:rPr>
         <w:t>Forking, Channels and Chords</w:t>
       </w:r>
-      <w:bookmarkEnd w:id="22"/>
+      <w:bookmarkEnd w:id="21"/>
     </w:p>
     <w:p>
       <w:pPr>
@@ -9896,7 +9887,7 @@
           <w:lang w:val="en-US"/>
         </w:rPr>
       </w:pPr>
-      <w:bookmarkStart w:id="23" w:name="_Toc317377263"/>
+      <w:bookmarkStart w:id="22" w:name="_Toc317377263"/>
       <w:r>
         <w:rPr>
           <w:lang w:val="en-US"/>
@@ -9921,6 +9912,105 @@
         </w:rPr>
         <w:t xml:space="preserve"> scope</w:t>
       </w:r>
+      <w:bookmarkEnd w:id="22"/>
+    </w:p>
+    <w:p>
+      <w:pPr>
+        <w:rPr>
+          <w:lang w:val="en-US"/>
+        </w:rPr>
+      </w:pPr>
+      <w:r>
+        <w:rPr>
+          <w:lang w:val="en-US"/>
+        </w:rPr>
+        <w:t xml:space="preserve">Each child thread inherits all </w:t>
+      </w:r>
+      <w:r>
+        <w:rPr>
+          <w:lang w:val="en-US"/>
+        </w:rPr>
+        <w:t>Thread properties</w:t>
+      </w:r>
+      <w:r>
+        <w:rPr>
+          <w:lang w:val="en-US"/>
+        </w:rPr>
+        <w:t xml:space="preserve"> from the parent thread</w:t>
+      </w:r>
+      <w:r>
+        <w:rPr>
+          <w:lang w:val="en-US"/>
+        </w:rPr>
+        <w:t xml:space="preserve"> when it’s created, however it can change any of them during the execution, without affecting any other threads (except the ones that it creates in case it encounters fork statement), including the parent thread.</w:t>
+      </w:r>
+    </w:p>
+    <w:p>
+      <w:pPr>
+        <w:rPr>
+          <w:lang w:val="en-US"/>
+        </w:rPr>
+      </w:pPr>
+      <w:r>
+        <w:rPr>
+          <w:lang w:val="en-US"/>
+        </w:rPr>
+        <w:t xml:space="preserve">Therefore, for example changing the instrument, or tone duration in a child thread doesn’t change these properties for the parent thread, so once parent thread resumes execution, it will have the same </w:t>
+      </w:r>
+      <w:r>
+        <w:rPr>
+          <w:lang w:val="en-US"/>
+        </w:rPr>
+        <w:t>Thread properties</w:t>
+      </w:r>
+      <w:r>
+        <w:rPr>
+          <w:lang w:val="en-US"/>
+        </w:rPr>
+        <w:t xml:space="preserve"> it had before it created the child threads.</w:t>
+      </w:r>
+    </w:p>
+    <w:p>
+      <w:pPr>
+        <w:rPr>
+          <w:lang w:val="en-US"/>
+        </w:rPr>
+      </w:pPr>
+      <w:r>
+        <w:rPr>
+          <w:lang w:val="en-US"/>
+        </w:rPr>
+        <w:t xml:space="preserve">Thanks to independent properties of each thread, </w:t>
+      </w:r>
+      <w:proofErr w:type="gramStart"/>
+      <w:r>
+        <w:rPr>
+          <w:lang w:val="en-US"/>
+        </w:rPr>
+        <w:t>It’s</w:t>
+      </w:r>
+      <w:proofErr w:type="gramEnd"/>
+      <w:r>
+        <w:rPr>
+          <w:lang w:val="en-US"/>
+        </w:rPr>
+        <w:t xml:space="preserve"> possible to create several channels, each one with different tone duration or different instruments, that will all play at once.</w:t>
+      </w:r>
+    </w:p>
+    <w:p>
+      <w:pPr>
+        <w:pStyle w:val="Nadpis2"/>
+        <w:rPr>
+          <w:lang w:val="en-US"/>
+        </w:rPr>
+      </w:pPr>
+      <w:bookmarkStart w:id="23" w:name="_Toc317377264"/>
+      <w:r>
+        <w:rPr>
+          <w:lang w:val="en-US"/>
+        </w:rPr>
+        <w:t>Loops</w:t>
+      </w:r>
       <w:bookmarkEnd w:id="23"/>
     </w:p>
     <w:p>
@@ -9933,151 +10023,52 @@
         <w:rPr>
           <w:lang w:val="en-US"/>
         </w:rPr>
-        <w:t xml:space="preserve">Each child thread inherits all </w:t>
-      </w:r>
-      <w:r>
-        <w:rPr>
-          <w:lang w:val="en-US"/>
-        </w:rPr>
-        <w:t>Thread properties</w:t>
-      </w:r>
-      <w:r>
-        <w:rPr>
-          <w:lang w:val="en-US"/>
-        </w:rPr>
-        <w:t xml:space="preserve"> from the parent thread</w:t>
-      </w:r>
-      <w:r>
-        <w:rPr>
-          <w:lang w:val="en-US"/>
-        </w:rPr>
-        <w:t xml:space="preserve"> when it’s created, however it can change any of them during the execution, without affecting any other threads (except the ones that it creates in case it encounters fork statement), including the parent thread.</w:t>
-      </w:r>
-    </w:p>
-    <w:p>
-      <w:pPr>
-        <w:rPr>
-          <w:lang w:val="en-US"/>
-        </w:rPr>
-      </w:pPr>
-      <w:r>
-        <w:rPr>
-          <w:lang w:val="en-US"/>
-        </w:rPr>
-        <w:t xml:space="preserve">Therefore, for example changing the instrument, or tone duration in a child thread doesn’t change these properties for the parent thread, so once parent thread resumes execution, it will have the same </w:t>
-      </w:r>
-      <w:r>
-        <w:rPr>
-          <w:lang w:val="en-US"/>
-        </w:rPr>
-        <w:t>Thread properties</w:t>
-      </w:r>
-      <w:r>
-        <w:rPr>
-          <w:lang w:val="en-US"/>
-        </w:rPr>
-        <w:t xml:space="preserve"> it had before it created the child threads.</w:t>
-      </w:r>
-    </w:p>
-    <w:p>
-      <w:pPr>
-        <w:rPr>
-          <w:lang w:val="en-US"/>
-        </w:rPr>
-      </w:pPr>
-      <w:r>
-        <w:rPr>
-          <w:lang w:val="en-US"/>
-        </w:rPr>
-        <w:t xml:space="preserve">Thanks to independent properties of each thread, </w:t>
-      </w:r>
-      <w:proofErr w:type="gramStart"/>
-      <w:r>
-        <w:rPr>
-          <w:lang w:val="en-US"/>
-        </w:rPr>
-        <w:t>It’s</w:t>
-      </w:r>
-      <w:proofErr w:type="gramEnd"/>
-      <w:r>
-        <w:rPr>
-          <w:lang w:val="en-US"/>
-        </w:rPr>
-        <w:t xml:space="preserve"> possible to create several channels, each one with different tone duration or different instruments, that will all play at once.</w:t>
-      </w:r>
-    </w:p>
-    <w:p>
-      <w:pPr>
-        <w:pStyle w:val="Nadpis2"/>
-        <w:rPr>
-          <w:lang w:val="en-US"/>
-        </w:rPr>
-      </w:pPr>
-      <w:bookmarkStart w:id="24" w:name="_Toc317377264"/>
-      <w:r>
-        <w:rPr>
-          <w:lang w:val="en-US"/>
-        </w:rPr>
-        <w:t>Loops</w:t>
+        <w:t xml:space="preserve">In order to shorten the </w:t>
+      </w:r>
+      <w:proofErr w:type="spellStart"/>
+      <w:r>
+        <w:rPr>
+          <w:lang w:val="en-US"/>
+        </w:rPr>
+        <w:t>MusicString</w:t>
+      </w:r>
+      <w:proofErr w:type="spellEnd"/>
+      <w:r>
+        <w:rPr>
+          <w:lang w:val="en-US"/>
+        </w:rPr>
+        <w:t xml:space="preserve"> code, it’s possible to repeat portions of the sequence using a loop statement. There are two types of loops: anonymous and named. Each loop needs to have specified number of repeats, using a positive nonzero integer. By using zero as the number of repeats, the loop will repeat infinitely. Loop is equivalent to writing sequence of the </w:t>
+      </w:r>
+      <w:proofErr w:type="spellStart"/>
+      <w:r>
+        <w:rPr>
+          <w:lang w:val="en-US"/>
+        </w:rPr>
+        <w:t>MusicString</w:t>
+      </w:r>
+      <w:proofErr w:type="spellEnd"/>
+      <w:r>
+        <w:rPr>
+          <w:lang w:val="en-US"/>
+        </w:rPr>
+        <w:t xml:space="preserve"> code several times in a row.</w:t>
+      </w:r>
+    </w:p>
+    <w:p>
+      <w:pPr>
+        <w:pStyle w:val="Nadpis3"/>
+        <w:rPr>
+          <w:lang w:val="en-US"/>
+        </w:rPr>
+      </w:pPr>
+      <w:bookmarkStart w:id="24" w:name="_Toc317377265"/>
+      <w:r>
+        <w:rPr>
+          <w:lang w:val="en-US"/>
+        </w:rPr>
+        <w:t>Anonymous loop</w:t>
       </w:r>
       <w:bookmarkEnd w:id="24"/>
-    </w:p>
-    <w:p>
-      <w:pPr>
-        <w:rPr>
-          <w:lang w:val="en-US"/>
-        </w:rPr>
-      </w:pPr>
-      <w:r>
-        <w:rPr>
-          <w:lang w:val="en-US"/>
-        </w:rPr>
-        <w:t xml:space="preserve">In order to shorten the </w:t>
-      </w:r>
-      <w:proofErr w:type="spellStart"/>
-      <w:r>
-        <w:rPr>
-          <w:lang w:val="en-US"/>
-        </w:rPr>
-        <w:t>MusicString</w:t>
-      </w:r>
-      <w:proofErr w:type="spellEnd"/>
-      <w:r>
-        <w:rPr>
-          <w:lang w:val="en-US"/>
-        </w:rPr>
-        <w:t xml:space="preserve"> code, it’s possible to repeat portions of the sequence using a loop statement. There are two types of loops: anonymous and named. Each loop needs to have specified number of repeats, using a positive nonzero integer. By using zero as the number of repeats, the loop will repeat infinitely. Loop is equivalent to writing sequence of the </w:t>
-      </w:r>
-      <w:proofErr w:type="spellStart"/>
-      <w:r>
-        <w:rPr>
-          <w:lang w:val="en-US"/>
-        </w:rPr>
-        <w:t>MusicString</w:t>
-      </w:r>
-      <w:proofErr w:type="spellEnd"/>
-      <w:r>
-        <w:rPr>
-          <w:lang w:val="en-US"/>
-        </w:rPr>
-        <w:t xml:space="preserve"> code several times in a row.</w:t>
-      </w:r>
-    </w:p>
-    <w:p>
-      <w:pPr>
-        <w:pStyle w:val="Nadpis3"/>
-        <w:rPr>
-          <w:lang w:val="en-US"/>
-        </w:rPr>
-      </w:pPr>
-      <w:bookmarkStart w:id="25" w:name="_Toc317377265"/>
-      <w:r>
-        <w:rPr>
-          <w:lang w:val="en-US"/>
-        </w:rPr>
-        <w:t>Anonymous loop</w:t>
-      </w:r>
-      <w:bookmarkEnd w:id="25"/>
     </w:p>
     <w:p>
       <w:pPr>
@@ -10181,7 +10172,7 @@
           <w:lang w:val="en-US"/>
         </w:rPr>
       </w:pPr>
-      <w:bookmarkStart w:id="26" w:name="_Toc317377266"/>
+      <w:bookmarkStart w:id="25" w:name="_Toc317377266"/>
       <w:r>
         <w:rPr>
           <w:rStyle w:val="Zdraznnintenzivn"/>
@@ -10193,125 +10184,125 @@
         </w:rPr>
         <w:t>Named loop</w:t>
       </w:r>
+      <w:bookmarkEnd w:id="25"/>
+    </w:p>
+    <w:p>
+      <w:pPr>
+        <w:rPr>
+          <w:lang w:val="en-US"/>
+        </w:rPr>
+      </w:pPr>
+      <w:r>
+        <w:rPr>
+          <w:lang w:val="en-US"/>
+        </w:rPr>
+        <w:t xml:space="preserve">Any loop can be named, syntax is very similar to the anonymous loop, </w:t>
+      </w:r>
+      <w:proofErr w:type="gramStart"/>
+      <w:r>
+        <w:rPr>
+          <w:lang w:val="en-US"/>
+        </w:rPr>
+        <w:t>name</w:t>
+      </w:r>
+      <w:proofErr w:type="gramEnd"/>
+      <w:r>
+        <w:rPr>
+          <w:lang w:val="en-US"/>
+        </w:rPr>
+        <w:t xml:space="preserve"> of the loop is simply put at the beginning:</w:t>
+      </w:r>
+    </w:p>
+    <w:p>
+      <w:pPr>
+        <w:rPr>
+          <w:rStyle w:val="Siln"/>
+          <w:lang w:val="en-US"/>
+        </w:rPr>
+      </w:pPr>
+      <w:r>
+        <w:rPr>
+          <w:rStyle w:val="Siln"/>
+          <w:lang w:val="en-US"/>
+        </w:rPr>
+        <w:t>[</w:t>
+      </w:r>
+      <w:proofErr w:type="gramStart"/>
+      <w:r>
+        <w:rPr>
+          <w:rStyle w:val="Siln"/>
+          <w:lang w:val="en-US"/>
+        </w:rPr>
+        <w:t>name :</w:t>
+      </w:r>
+      <w:proofErr w:type="gramEnd"/>
+      <w:r>
+        <w:rPr>
+          <w:rStyle w:val="Siln"/>
+          <w:lang w:val="en-US"/>
+        </w:rPr>
+        <w:t xml:space="preserve"> sequence : repeats]</w:t>
+      </w:r>
+    </w:p>
+    <w:p>
+      <w:pPr>
+        <w:rPr>
+          <w:lang w:val="en-US"/>
+        </w:rPr>
+      </w:pPr>
+      <w:r>
+        <w:rPr>
+          <w:lang w:val="en-US"/>
+        </w:rPr>
+        <w:t>Name can conta</w:t>
+      </w:r>
+      <w:r>
+        <w:rPr>
+          <w:lang w:val="en-US"/>
+        </w:rPr>
+        <w:t xml:space="preserve">in any alphanumeric symbol </w:t>
+      </w:r>
+      <w:r>
+        <w:rPr>
+          <w:lang w:val="en-US"/>
+        </w:rPr>
+        <w:t>and doesn’t need to be unique</w:t>
+      </w:r>
+      <w:r>
+        <w:rPr>
+          <w:lang w:val="en-US"/>
+        </w:rPr>
+        <w:t>. This loop works exactly the same way as the anonymous loop, except it can be stopped anytime from any other thread, including the infinite loops.</w:t>
+      </w:r>
+    </w:p>
+    <w:p>
+      <w:pPr>
+        <w:rPr>
+          <w:lang w:val="en-US"/>
+        </w:rPr>
+      </w:pPr>
+      <w:r>
+        <w:rPr>
+          <w:lang w:val="en-US"/>
+        </w:rPr>
+        <w:t>This allows creating a loop that will repeat unspecified amount of times (it’s not required to manually calculate how many times it will repeat) and will be stopped when needed.</w:t>
+      </w:r>
+    </w:p>
+    <w:p>
+      <w:pPr>
+        <w:pStyle w:val="Nadpis3"/>
+        <w:rPr>
+          <w:lang w:val="en-US"/>
+        </w:rPr>
+      </w:pPr>
+      <w:bookmarkStart w:id="26" w:name="_Toc317377267"/>
+      <w:r>
+        <w:rPr>
+          <w:lang w:val="en-US"/>
+        </w:rPr>
+        <w:t>Stopping loop</w:t>
+      </w:r>
       <w:bookmarkEnd w:id="26"/>
-    </w:p>
-    <w:p>
-      <w:pPr>
-        <w:rPr>
-          <w:lang w:val="en-US"/>
-        </w:rPr>
-      </w:pPr>
-      <w:r>
-        <w:rPr>
-          <w:lang w:val="en-US"/>
-        </w:rPr>
-        <w:t xml:space="preserve">Any loop can be named, syntax is very similar to the anonymous loop, </w:t>
-      </w:r>
-      <w:proofErr w:type="gramStart"/>
-      <w:r>
-        <w:rPr>
-          <w:lang w:val="en-US"/>
-        </w:rPr>
-        <w:t>name</w:t>
-      </w:r>
-      <w:proofErr w:type="gramEnd"/>
-      <w:r>
-        <w:rPr>
-          <w:lang w:val="en-US"/>
-        </w:rPr>
-        <w:t xml:space="preserve"> of the loop is simply put at the beginning:</w:t>
-      </w:r>
-    </w:p>
-    <w:p>
-      <w:pPr>
-        <w:rPr>
-          <w:rStyle w:val="Siln"/>
-          <w:lang w:val="en-US"/>
-        </w:rPr>
-      </w:pPr>
-      <w:r>
-        <w:rPr>
-          <w:rStyle w:val="Siln"/>
-          <w:lang w:val="en-US"/>
-        </w:rPr>
-        <w:t>[</w:t>
-      </w:r>
-      <w:proofErr w:type="gramStart"/>
-      <w:r>
-        <w:rPr>
-          <w:rStyle w:val="Siln"/>
-          <w:lang w:val="en-US"/>
-        </w:rPr>
-        <w:t>name :</w:t>
-      </w:r>
-      <w:proofErr w:type="gramEnd"/>
-      <w:r>
-        <w:rPr>
-          <w:rStyle w:val="Siln"/>
-          <w:lang w:val="en-US"/>
-        </w:rPr>
-        <w:t xml:space="preserve"> sequence : repeats]</w:t>
-      </w:r>
-    </w:p>
-    <w:p>
-      <w:pPr>
-        <w:rPr>
-          <w:lang w:val="en-US"/>
-        </w:rPr>
-      </w:pPr>
-      <w:r>
-        <w:rPr>
-          <w:lang w:val="en-US"/>
-        </w:rPr>
-        <w:t>Name can conta</w:t>
-      </w:r>
-      <w:r>
-        <w:rPr>
-          <w:lang w:val="en-US"/>
-        </w:rPr>
-        <w:t xml:space="preserve">in any alphanumeric symbol </w:t>
-      </w:r>
-      <w:r>
-        <w:rPr>
-          <w:lang w:val="en-US"/>
-        </w:rPr>
-        <w:t>and doesn’t need to be unique</w:t>
-      </w:r>
-      <w:r>
-        <w:rPr>
-          <w:lang w:val="en-US"/>
-        </w:rPr>
-        <w:t>. This loop works exactly the same way as the anonymous loop, except it can be stopped anytime from any other thread, including the infinite loops.</w:t>
-      </w:r>
-    </w:p>
-    <w:p>
-      <w:pPr>
-        <w:rPr>
-          <w:lang w:val="en-US"/>
-        </w:rPr>
-      </w:pPr>
-      <w:r>
-        <w:rPr>
-          <w:lang w:val="en-US"/>
-        </w:rPr>
-        <w:t>This allows creating a loop that will repeat unspecified amount of times (it’s not required to manually calculate how many times it will repeat) and will be stopped when needed.</w:t>
-      </w:r>
-    </w:p>
-    <w:p>
-      <w:pPr>
-        <w:pStyle w:val="Nadpis3"/>
-        <w:rPr>
-          <w:lang w:val="en-US"/>
-        </w:rPr>
-      </w:pPr>
-      <w:bookmarkStart w:id="27" w:name="_Toc317377267"/>
-      <w:r>
-        <w:rPr>
-          <w:lang w:val="en-US"/>
-        </w:rPr>
-        <w:t>Stopping loop</w:t>
-      </w:r>
-      <w:bookmarkEnd w:id="27"/>
     </w:p>
     <w:p>
       <w:pPr>
@@ -10384,13 +10375,66 @@
           <w:lang w:val="en-US"/>
         </w:rPr>
       </w:pPr>
-      <w:bookmarkStart w:id="28" w:name="_Toc317377268"/>
+      <w:bookmarkStart w:id="27" w:name="_Toc317377268"/>
       <w:r>
         <w:rPr>
           <w:lang w:val="en-US"/>
         </w:rPr>
         <w:t>Loops and threads</w:t>
       </w:r>
+      <w:bookmarkEnd w:id="27"/>
+    </w:p>
+    <w:p>
+      <w:pPr>
+        <w:rPr>
+          <w:lang w:val="en-US"/>
+        </w:rPr>
+      </w:pPr>
+      <w:r>
+        <w:rPr>
+          <w:lang w:val="en-US"/>
+        </w:rPr>
+        <w:t xml:space="preserve">Once a thread encounters a loop, it creates a single child thread and waits, till it finished execution. This means, that this child thread inherits all </w:t>
+      </w:r>
+      <w:r>
+        <w:rPr>
+          <w:lang w:val="en-US"/>
+        </w:rPr>
+        <w:t>Thread properties</w:t>
+      </w:r>
+      <w:r>
+        <w:rPr>
+          <w:lang w:val="en-US"/>
+        </w:rPr>
+        <w:t xml:space="preserve">, but in case it changes any of them inside the loop body, it won’t affect the parent thread, therefore once the loop finishes and thread continues, it will have same </w:t>
+      </w:r>
+      <w:r>
+        <w:rPr>
+          <w:lang w:val="en-US"/>
+        </w:rPr>
+        <w:t>Thread properties</w:t>
+      </w:r>
+      <w:r>
+        <w:rPr>
+          <w:lang w:val="en-US"/>
+        </w:rPr>
+        <w:t xml:space="preserve"> before the loop began.</w:t>
+      </w:r>
+    </w:p>
+    <w:p>
+      <w:pPr>
+        <w:pStyle w:val="Nadpis2"/>
+        <w:rPr>
+          <w:lang w:val="en-US"/>
+        </w:rPr>
+      </w:pPr>
+      <w:bookmarkStart w:id="28" w:name="_Toc317377269"/>
+      <w:r>
+        <w:rPr>
+          <w:lang w:val="en-US"/>
+        </w:rPr>
+        <w:t>Subroutines</w:t>
+      </w:r>
       <w:bookmarkEnd w:id="28"/>
     </w:p>
     <w:p>
@@ -10403,31 +10447,324 @@
         <w:rPr>
           <w:lang w:val="en-US"/>
         </w:rPr>
-        <w:t xml:space="preserve">Once a thread encounters a loop, it creates a single child thread and waits, till it finished execution. This means, that this child thread inherits all </w:t>
-      </w:r>
-      <w:r>
-        <w:rPr>
-          <w:lang w:val="en-US"/>
-        </w:rPr>
-        <w:t>Thread properties</w:t>
-      </w:r>
-      <w:r>
-        <w:rPr>
-          <w:lang w:val="en-US"/>
-        </w:rPr>
-        <w:t xml:space="preserve">, but in case it changes any of them inside the loop body, it won’t affect the parent thread, therefore once the loop finishes and thread continues, it will have same </w:t>
-      </w:r>
-      <w:r>
-        <w:rPr>
-          <w:lang w:val="en-US"/>
-        </w:rPr>
-        <w:t>Thread properties</w:t>
-      </w:r>
-      <w:r>
-        <w:rPr>
-          <w:lang w:val="en-US"/>
-        </w:rPr>
-        <w:t xml:space="preserve"> before the loop began.</w:t>
+        <w:t>Loops allow to repeat portions of the tones only as a sequence, however to reuse portions at various places, subroutines have to be used. Subroutine is defined only once, but can be used as many times as needed. Additionally, it’s possible to pass information into subroutines via arguments.</w:t>
+      </w:r>
+    </w:p>
+    <w:p>
+      <w:pPr>
+        <w:pStyle w:val="Nadpis3"/>
+        <w:rPr>
+          <w:lang w:val="en-US"/>
+        </w:rPr>
+      </w:pPr>
+      <w:bookmarkStart w:id="29" w:name="_Toc317377270"/>
+      <w:r>
+        <w:rPr>
+          <w:lang w:val="en-US"/>
+        </w:rPr>
+        <w:t>Subroutine definition</w:t>
+      </w:r>
+      <w:bookmarkEnd w:id="29"/>
+    </w:p>
+    <w:p>
+      <w:pPr>
+        <w:rPr>
+          <w:lang w:val="en-US"/>
+        </w:rPr>
+      </w:pPr>
+      <w:r>
+        <w:rPr>
+          <w:lang w:val="en-US"/>
+        </w:rPr>
+        <w:t xml:space="preserve">Subroutine is defined only </w:t>
+      </w:r>
+      <w:r>
+        <w:rPr>
+          <w:lang w:val="en-US"/>
+        </w:rPr>
+        <w:t xml:space="preserve">once, usually at the beginning or at the end of the </w:t>
+      </w:r>
+      <w:proofErr w:type="spellStart"/>
+      <w:r>
+        <w:rPr>
+          <w:lang w:val="en-US"/>
+        </w:rPr>
+        <w:t>MusicString</w:t>
+      </w:r>
+      <w:proofErr w:type="spellEnd"/>
+      <w:r>
+        <w:rPr>
+          <w:lang w:val="en-US"/>
+        </w:rPr>
+        <w:t xml:space="preserve"> and it shouldn’t be nested in any other subroutine definition or usage, it can be nested in a loop or fork, however there is no reason to do so and</w:t>
+      </w:r>
+      <w:r>
+        <w:rPr>
+          <w:lang w:val="en-US"/>
+        </w:rPr>
+        <w:t xml:space="preserve"> it will only clutter the code. Subroutine can be defined by following syntax:</w:t>
+      </w:r>
+    </w:p>
+    <w:p>
+      <w:pPr>
+        <w:rPr>
+          <w:rStyle w:val="Siln"/>
+          <w:lang w:val="en-US"/>
+        </w:rPr>
+      </w:pPr>
+      <w:r>
+        <w:rPr>
+          <w:rStyle w:val="Siln"/>
+          <w:lang w:val="en-US"/>
+        </w:rPr>
+        <w:t>{</w:t>
+      </w:r>
+      <w:proofErr w:type="gramStart"/>
+      <w:r>
+        <w:rPr>
+          <w:rStyle w:val="Siln"/>
+          <w:lang w:val="en-US"/>
+        </w:rPr>
+        <w:t>name</w:t>
+      </w:r>
+      <w:proofErr w:type="gramEnd"/>
+      <w:r>
+        <w:rPr>
+          <w:rStyle w:val="Siln"/>
+          <w:lang w:val="en-US"/>
+        </w:rPr>
+        <w:t>; body}</w:t>
+      </w:r>
+    </w:p>
+    <w:p>
+      <w:pPr>
+        <w:rPr>
+          <w:lang w:val="en-US"/>
+        </w:rPr>
+      </w:pPr>
+      <w:r>
+        <w:rPr>
+          <w:lang w:val="en-US"/>
+        </w:rPr>
+        <w:t>Each subroutine must have unique name, which can contain any alphanumeric symbol</w:t>
+      </w:r>
+      <w:r>
+        <w:rPr>
+          <w:lang w:val="en-US"/>
+        </w:rPr>
+        <w:t xml:space="preserve"> and a body, which can contain any valid </w:t>
+      </w:r>
+      <w:proofErr w:type="spellStart"/>
+      <w:r>
+        <w:rPr>
+          <w:lang w:val="en-US"/>
+        </w:rPr>
+        <w:t>MusicString</w:t>
+      </w:r>
+      <w:proofErr w:type="spellEnd"/>
+      <w:r>
+        <w:rPr>
+          <w:lang w:val="en-US"/>
+        </w:rPr>
+        <w:t xml:space="preserve"> syntax, except subroutine definitions. It is recommended to place subroutine definitions either at the beginning or at the end of the </w:t>
+      </w:r>
+      <w:proofErr w:type="spellStart"/>
+      <w:r>
+        <w:rPr>
+          <w:lang w:val="en-US"/>
+        </w:rPr>
+        <w:t>MusicString</w:t>
+      </w:r>
+      <w:proofErr w:type="spellEnd"/>
+      <w:r>
+        <w:rPr>
+          <w:lang w:val="en-US"/>
+        </w:rPr>
+        <w:t xml:space="preserve"> code.</w:t>
+      </w:r>
+    </w:p>
+    <w:p>
+      <w:pPr>
+        <w:pStyle w:val="Nadpis3"/>
+        <w:rPr>
+          <w:lang w:val="en-US"/>
+        </w:rPr>
+      </w:pPr>
+      <w:bookmarkStart w:id="30" w:name="_Toc317377271"/>
+      <w:r>
+        <w:rPr>
+          <w:lang w:val="en-US"/>
+        </w:rPr>
+        <w:t>Subroutine usage</w:t>
+      </w:r>
+      <w:bookmarkEnd w:id="30"/>
+    </w:p>
+    <w:p>
+      <w:pPr>
+        <w:rPr>
+          <w:lang w:val="en-US"/>
+        </w:rPr>
+      </w:pPr>
+      <w:r>
+        <w:rPr>
+          <w:lang w:val="en-US"/>
+        </w:rPr>
+        <w:t>Any defined subroutine can be used at any place of the code</w:t>
+      </w:r>
+      <w:r>
+        <w:rPr>
+          <w:lang w:val="en-US"/>
+        </w:rPr>
+        <w:t xml:space="preserve"> using following syntax:</w:t>
+      </w:r>
+    </w:p>
+    <w:p>
+      <w:pPr>
+        <w:rPr>
+          <w:rStyle w:val="Siln"/>
+          <w:lang w:val="en-US"/>
+        </w:rPr>
+      </w:pPr>
+      <w:r>
+        <w:rPr>
+          <w:rStyle w:val="Siln"/>
+          <w:lang w:val="en-US"/>
+        </w:rPr>
+        <w:t>{</w:t>
+      </w:r>
+      <w:proofErr w:type="gramStart"/>
+      <w:r>
+        <w:rPr>
+          <w:rStyle w:val="Siln"/>
+          <w:lang w:val="en-US"/>
+        </w:rPr>
+        <w:t>name</w:t>
+      </w:r>
+      <w:proofErr w:type="gramEnd"/>
+      <w:r>
+        <w:rPr>
+          <w:rStyle w:val="Siln"/>
+          <w:lang w:val="en-US"/>
+        </w:rPr>
+        <w:t>: a0, a1, ..., an}</w:t>
+      </w:r>
+    </w:p>
+    <w:p>
+      <w:pPr>
+        <w:rPr>
+          <w:lang w:val="en-US"/>
+        </w:rPr>
+      </w:pPr>
+      <w:r>
+        <w:rPr>
+          <w:lang w:val="en-US"/>
+        </w:rPr>
+        <w:t xml:space="preserve">It is possible to pass arguments to the </w:t>
+      </w:r>
+      <w:proofErr w:type="gramStart"/>
+      <w:r>
+        <w:rPr>
+          <w:lang w:val="en-US"/>
+        </w:rPr>
+        <w:t>subroutine,</w:t>
+      </w:r>
+      <w:proofErr w:type="gramEnd"/>
+      <w:r>
+        <w:rPr>
+          <w:lang w:val="en-US"/>
+        </w:rPr>
+        <w:t xml:space="preserve"> each subroutine usage can have up to 36 arguments, separated by comma. Each argument can consist of any </w:t>
+      </w:r>
+      <w:proofErr w:type="spellStart"/>
+      <w:r>
+        <w:rPr>
+          <w:lang w:val="en-US"/>
+        </w:rPr>
+        <w:t>MusicString</w:t>
+      </w:r>
+      <w:proofErr w:type="spellEnd"/>
+      <w:r>
+        <w:rPr>
+          <w:lang w:val="en-US"/>
+        </w:rPr>
+        <w:t xml:space="preserve"> code. Subroutine can be used even without </w:t>
+      </w:r>
+      <w:proofErr w:type="gramStart"/>
+      <w:r>
+        <w:rPr>
+          <w:lang w:val="en-US"/>
+        </w:rPr>
+        <w:t>arguments,</w:t>
+      </w:r>
+      <w:proofErr w:type="gramEnd"/>
+      <w:r>
+        <w:rPr>
+          <w:lang w:val="en-US"/>
+        </w:rPr>
+        <w:t xml:space="preserve"> however the semicolon still needs to be present.</w:t>
+      </w:r>
+    </w:p>
+    <w:p>
+      <w:pPr>
+        <w:rPr>
+          <w:lang w:val="en-US"/>
+        </w:rPr>
+      </w:pPr>
+      <w:r>
+        <w:rPr>
+          <w:lang w:val="en-US"/>
+        </w:rPr>
+        <w:t>Each time a thread encounters subroutine usage, it will create a child thread that will process the whole subroutine body in the subroutine definition. In case there are any arguments speci</w:t>
+      </w:r>
+      <w:r>
+        <w:rPr>
+          <w:lang w:val="en-US"/>
+        </w:rPr>
+        <w:t>fied, the parent thread will write these arguments to the properties of the child thread, however all other properties, including the arguments that aren’t set</w:t>
+      </w:r>
+      <w:r>
+        <w:rPr>
+          <w:lang w:val="en-US"/>
+        </w:rPr>
+        <w:t>,</w:t>
+      </w:r>
+      <w:r>
+        <w:rPr>
+          <w:lang w:val="en-US"/>
+        </w:rPr>
+        <w:t xml:space="preserve"> are </w:t>
+      </w:r>
+      <w:proofErr w:type="gramStart"/>
+      <w:r>
+        <w:rPr>
+          <w:lang w:val="en-US"/>
+        </w:rPr>
+        <w:t>inherited.</w:t>
+      </w:r>
+      <w:proofErr w:type="gramEnd"/>
+      <w:r>
+        <w:rPr>
+          <w:lang w:val="en-US"/>
+        </w:rPr>
+        <w:t xml:space="preserve"> Once the child thread </w:t>
+      </w:r>
+      <w:r>
+        <w:rPr>
+          <w:lang w:val="en-US"/>
+        </w:rPr>
+        <w:t>finishes</w:t>
+      </w:r>
+      <w:r>
+        <w:rPr>
+          <w:lang w:val="en-US"/>
+        </w:rPr>
+        <w:t xml:space="preserve"> execution of the subroutine body</w:t>
+      </w:r>
+      <w:r>
+        <w:rPr>
+          <w:lang w:val="en-US"/>
+        </w:rPr>
+        <w:t>, the parent thread will continue execution after the subroutine usage statement.</w:t>
       </w:r>
     </w:p>
     <w:p>
@@ -10437,360 +10774,14 @@
           <w:lang w:val="en-US"/>
         </w:rPr>
       </w:pPr>
-      <w:bookmarkStart w:id="29" w:name="_Toc317377269"/>
-      <w:r>
-        <w:rPr>
-          <w:lang w:val="en-US"/>
-        </w:rPr>
-        <w:t>Subroutines</w:t>
-      </w:r>
-      <w:bookmarkEnd w:id="29"/>
-    </w:p>
-    <w:p>
-      <w:pPr>
-        <w:rPr>
-          <w:lang w:val="en-US"/>
-        </w:rPr>
-      </w:pPr>
-      <w:r>
-        <w:rPr>
-          <w:lang w:val="en-US"/>
-        </w:rPr>
-        <w:t>Loops allow to repeat portions of the tones only as a sequence, however to reuse portions at various places, subroutines have to be used. Subroutine is defined only once, but can be used as many times as needed. Additionally, it’s possible to pass information into subroutines via arguments.</w:t>
-      </w:r>
-    </w:p>
-    <w:p>
-      <w:pPr>
-        <w:pStyle w:val="Nadpis3"/>
-        <w:rPr>
-          <w:lang w:val="en-US"/>
-        </w:rPr>
-      </w:pPr>
-      <w:bookmarkStart w:id="30" w:name="_Toc317377270"/>
-      <w:r>
-        <w:rPr>
-          <w:lang w:val="en-US"/>
-        </w:rPr>
-        <w:t>Subroutine definition</w:t>
-      </w:r>
-      <w:bookmarkEnd w:id="30"/>
-    </w:p>
-    <w:p>
-      <w:pPr>
-        <w:rPr>
-          <w:lang w:val="en-US"/>
-        </w:rPr>
-      </w:pPr>
-      <w:r>
-        <w:rPr>
-          <w:lang w:val="en-US"/>
-        </w:rPr>
-        <w:t xml:space="preserve">Subroutine is defined only </w:t>
-      </w:r>
-      <w:r>
-        <w:rPr>
-          <w:lang w:val="en-US"/>
-        </w:rPr>
-        <w:t xml:space="preserve">once, usually at the beginning or at the end of the </w:t>
-      </w:r>
-      <w:proofErr w:type="spellStart"/>
-      <w:r>
-        <w:rPr>
-          <w:lang w:val="en-US"/>
-        </w:rPr>
-        <w:t>MusicString</w:t>
-      </w:r>
-      <w:proofErr w:type="spellEnd"/>
-      <w:r>
-        <w:rPr>
-          <w:lang w:val="en-US"/>
-        </w:rPr>
-        <w:t xml:space="preserve"> and it shouldn’t be nested in any other subroutine definition or usage, it can be nested in a loop or fork, however there is no reason to do so and</w:t>
-      </w:r>
-      <w:r>
-        <w:rPr>
-          <w:lang w:val="en-US"/>
-        </w:rPr>
-        <w:t xml:space="preserve"> it will only clutter the code. Subroutine can be defined by following syntax:</w:t>
-      </w:r>
-    </w:p>
-    <w:p>
-      <w:pPr>
-        <w:rPr>
-          <w:rStyle w:val="Siln"/>
-          <w:lang w:val="en-US"/>
-        </w:rPr>
-      </w:pPr>
-      <w:r>
-        <w:rPr>
-          <w:rStyle w:val="Siln"/>
-          <w:lang w:val="en-US"/>
-        </w:rPr>
-        <w:t>{</w:t>
-      </w:r>
-      <w:proofErr w:type="gramStart"/>
-      <w:r>
-        <w:rPr>
-          <w:rStyle w:val="Siln"/>
-          <w:lang w:val="en-US"/>
-        </w:rPr>
-        <w:t>name</w:t>
-      </w:r>
-      <w:proofErr w:type="gramEnd"/>
-      <w:r>
-        <w:rPr>
-          <w:rStyle w:val="Siln"/>
-          <w:lang w:val="en-US"/>
-        </w:rPr>
-        <w:t>; body}</w:t>
-      </w:r>
-    </w:p>
-    <w:p>
-      <w:pPr>
-        <w:rPr>
-          <w:lang w:val="en-US"/>
-        </w:rPr>
-      </w:pPr>
-      <w:r>
-        <w:rPr>
-          <w:lang w:val="en-US"/>
-        </w:rPr>
-        <w:t>Each subroutine must have unique name, which can contain any alphanumeric symbol</w:t>
-      </w:r>
-      <w:r>
-        <w:rPr>
-          <w:lang w:val="en-US"/>
-        </w:rPr>
-        <w:t xml:space="preserve"> and a body, which can contain any valid </w:t>
-      </w:r>
-      <w:proofErr w:type="spellStart"/>
-      <w:r>
-        <w:rPr>
-          <w:lang w:val="en-US"/>
-        </w:rPr>
-        <w:t>MusicString</w:t>
-      </w:r>
-      <w:proofErr w:type="spellEnd"/>
-      <w:r>
-        <w:rPr>
-          <w:lang w:val="en-US"/>
-        </w:rPr>
-        <w:t xml:space="preserve"> syntax, except subroutine definitions. It is recommended to place subroutine definitions either at the beginning or at the end of the </w:t>
-      </w:r>
-      <w:proofErr w:type="spellStart"/>
-      <w:r>
-        <w:rPr>
-          <w:lang w:val="en-US"/>
-        </w:rPr>
-        <w:t>MusicString</w:t>
-      </w:r>
-      <w:proofErr w:type="spellEnd"/>
-      <w:r>
-        <w:rPr>
-          <w:lang w:val="en-US"/>
-        </w:rPr>
-        <w:t xml:space="preserve"> code.</w:t>
-      </w:r>
-    </w:p>
-    <w:p>
-      <w:pPr>
-        <w:pStyle w:val="Nadpis3"/>
-        <w:rPr>
-          <w:lang w:val="en-US"/>
-        </w:rPr>
-      </w:pPr>
-      <w:bookmarkStart w:id="31" w:name="_Toc317377271"/>
-      <w:r>
-        <w:rPr>
-          <w:lang w:val="en-US"/>
-        </w:rPr>
-        <w:t>Subroutine usage</w:t>
+      <w:bookmarkStart w:id="31" w:name="_Toc317377272"/>
+      <w:r>
+        <w:rPr>
+          <w:lang w:val="en-US"/>
+        </w:rPr>
+        <w:t>Arguments</w:t>
       </w:r>
       <w:bookmarkEnd w:id="31"/>
-    </w:p>
-    <w:p>
-      <w:pPr>
-        <w:rPr>
-          <w:lang w:val="en-US"/>
-        </w:rPr>
-      </w:pPr>
-      <w:r>
-        <w:rPr>
-          <w:lang w:val="en-US"/>
-        </w:rPr>
-        <w:t>Any defined subroutine can be used at any place of the code</w:t>
-      </w:r>
-      <w:r>
-        <w:rPr>
-          <w:lang w:val="en-US"/>
-        </w:rPr>
-        <w:t xml:space="preserve"> using following syntax:</w:t>
-      </w:r>
-    </w:p>
-    <w:p>
-      <w:pPr>
-        <w:rPr>
-          <w:rStyle w:val="Siln"/>
-          <w:lang w:val="en-US"/>
-        </w:rPr>
-      </w:pPr>
-      <w:r>
-        <w:rPr>
-          <w:rStyle w:val="Siln"/>
-          <w:lang w:val="en-US"/>
-        </w:rPr>
-        <w:t>{</w:t>
-      </w:r>
-      <w:proofErr w:type="gramStart"/>
-      <w:r>
-        <w:rPr>
-          <w:rStyle w:val="Siln"/>
-          <w:lang w:val="en-US"/>
-        </w:rPr>
-        <w:t>name</w:t>
-      </w:r>
-      <w:proofErr w:type="gramEnd"/>
-      <w:r>
-        <w:rPr>
-          <w:rStyle w:val="Siln"/>
-          <w:lang w:val="en-US"/>
-        </w:rPr>
-        <w:t>: a0, a1, ..., an}</w:t>
-      </w:r>
-    </w:p>
-    <w:p>
-      <w:pPr>
-        <w:rPr>
-          <w:lang w:val="en-US"/>
-        </w:rPr>
-      </w:pPr>
-      <w:r>
-        <w:rPr>
-          <w:lang w:val="en-US"/>
-        </w:rPr>
-        <w:t xml:space="preserve">It is possible to pass arguments to the </w:t>
-      </w:r>
-      <w:proofErr w:type="gramStart"/>
-      <w:r>
-        <w:rPr>
-          <w:lang w:val="en-US"/>
-        </w:rPr>
-        <w:t>subroutine,</w:t>
-      </w:r>
-      <w:proofErr w:type="gramEnd"/>
-      <w:r>
-        <w:rPr>
-          <w:lang w:val="en-US"/>
-        </w:rPr>
-        <w:t xml:space="preserve"> each subroutine usage can have up to 36 arguments, separated by comma. Each argument can consist of any </w:t>
-      </w:r>
-      <w:proofErr w:type="spellStart"/>
-      <w:r>
-        <w:rPr>
-          <w:lang w:val="en-US"/>
-        </w:rPr>
-        <w:t>MusicString</w:t>
-      </w:r>
-      <w:proofErr w:type="spellEnd"/>
-      <w:r>
-        <w:rPr>
-          <w:lang w:val="en-US"/>
-        </w:rPr>
-        <w:t xml:space="preserve"> code. Subroutine can be used even without </w:t>
-      </w:r>
-      <w:proofErr w:type="gramStart"/>
-      <w:r>
-        <w:rPr>
-          <w:lang w:val="en-US"/>
-        </w:rPr>
-        <w:t>arguments,</w:t>
-      </w:r>
-      <w:proofErr w:type="gramEnd"/>
-      <w:r>
-        <w:rPr>
-          <w:lang w:val="en-US"/>
-        </w:rPr>
-        <w:t xml:space="preserve"> however the semicolon still needs to be present.</w:t>
-      </w:r>
-    </w:p>
-    <w:p>
-      <w:pPr>
-        <w:rPr>
-          <w:lang w:val="en-US"/>
-        </w:rPr>
-      </w:pPr>
-      <w:r>
-        <w:rPr>
-          <w:lang w:val="en-US"/>
-        </w:rPr>
-        <w:t>Each time a thread encounters subroutine usage, it will create a child thread that will process the whole subroutine body in the subroutine definition. In case there are any arguments speci</w:t>
-      </w:r>
-      <w:r>
-        <w:rPr>
-          <w:lang w:val="en-US"/>
-        </w:rPr>
-        <w:t>fied, the parent thread will write these arguments to the properties of the child thread, however all other properties, including the arguments that aren’t set</w:t>
-      </w:r>
-      <w:r>
-        <w:rPr>
-          <w:lang w:val="en-US"/>
-        </w:rPr>
-        <w:t>,</w:t>
-      </w:r>
-      <w:r>
-        <w:rPr>
-          <w:lang w:val="en-US"/>
-        </w:rPr>
-        <w:t xml:space="preserve"> are </w:t>
-      </w:r>
-      <w:proofErr w:type="gramStart"/>
-      <w:r>
-        <w:rPr>
-          <w:lang w:val="en-US"/>
-        </w:rPr>
-        <w:t>inherited.</w:t>
-      </w:r>
-      <w:proofErr w:type="gramEnd"/>
-      <w:r>
-        <w:rPr>
-          <w:lang w:val="en-US"/>
-        </w:rPr>
-        <w:t xml:space="preserve"> Once the child thread </w:t>
-      </w:r>
-      <w:r>
-        <w:rPr>
-          <w:lang w:val="en-US"/>
-        </w:rPr>
-        <w:t>finishes</w:t>
-      </w:r>
-      <w:r>
-        <w:rPr>
-          <w:lang w:val="en-US"/>
-        </w:rPr>
-        <w:t xml:space="preserve"> execution of the subroutine body</w:t>
-      </w:r>
-      <w:r>
-        <w:rPr>
-          <w:lang w:val="en-US"/>
-        </w:rPr>
-        <w:t>, the parent thread will continue execution after the subroutine usage statement.</w:t>
-      </w:r>
-    </w:p>
-    <w:p>
-      <w:pPr>
-        <w:pStyle w:val="Nadpis2"/>
-        <w:rPr>
-          <w:lang w:val="en-US"/>
-        </w:rPr>
-      </w:pPr>
-      <w:bookmarkStart w:id="32" w:name="_Toc317377272"/>
-      <w:r>
-        <w:rPr>
-          <w:lang w:val="en-US"/>
-        </w:rPr>
-        <w:t>Arguments</w:t>
-      </w:r>
-      <w:bookmarkEnd w:id="32"/>
     </w:p>
     <w:p>
       <w:pPr>
@@ -10921,7 +10912,7 @@
           <w:bCs/>
         </w:rPr>
       </w:pPr>
-      <w:bookmarkStart w:id="33" w:name="_Toc317377273"/>
+      <w:bookmarkStart w:id="32" w:name="_Toc317377273"/>
       <w:r>
         <w:rPr>
           <w:rStyle w:val="Siln"/>
@@ -10941,102 +10932,102 @@
         </w:rPr>
         <w:t>indirection</w:t>
       </w:r>
+      <w:bookmarkEnd w:id="32"/>
+      <w:proofErr w:type="spellEnd"/>
+    </w:p>
+    <w:p>
+      <w:pPr>
+        <w:rPr>
+          <w:lang w:val="en-US"/>
+        </w:rPr>
+      </w:pPr>
+      <w:r>
+        <w:rPr>
+          <w:lang w:val="en-US"/>
+        </w:rPr>
+        <w:t>It is possible to pass argument index in another argument and then use this argument by following syntax:</w:t>
+      </w:r>
+    </w:p>
+    <w:p>
+      <w:pPr>
+        <w:rPr>
+          <w:rStyle w:val="Siln"/>
+          <w:lang w:val="en-US"/>
+        </w:rPr>
+      </w:pPr>
+      <w:r>
+        <w:rPr>
+          <w:rStyle w:val="Siln"/>
+          <w:lang w:val="en-US"/>
+        </w:rPr>
+        <w:t>$$</w:t>
+      </w:r>
+      <w:proofErr w:type="spellStart"/>
+      <w:r>
+        <w:rPr>
+          <w:rStyle w:val="Siln"/>
+          <w:lang w:val="en-US"/>
+        </w:rPr>
+        <w:t>i</w:t>
+      </w:r>
+      <w:proofErr w:type="spellEnd"/>
+    </w:p>
+    <w:p>
+      <w:pPr>
+        <w:rPr>
+          <w:lang w:val="en-US"/>
+        </w:rPr>
+      </w:pPr>
+      <w:r>
+        <w:rPr>
+          <w:lang w:val="en-US"/>
+        </w:rPr>
+        <w:t xml:space="preserve">Parameter </w:t>
+      </w:r>
+      <w:proofErr w:type="spellStart"/>
+      <w:r>
+        <w:rPr>
+          <w:i/>
+          <w:lang w:val="en-US"/>
+        </w:rPr>
+        <w:t>i</w:t>
+      </w:r>
+      <w:proofErr w:type="spellEnd"/>
+      <w:r>
+        <w:rPr>
+          <w:lang w:val="en-US"/>
+        </w:rPr>
+        <w:t xml:space="preserve"> here, is index of the argument that contains a character representing index of the arg</w:t>
+      </w:r>
+      <w:r>
+        <w:rPr>
+          <w:lang w:val="en-US"/>
+        </w:rPr>
+        <w:t>ument that is going to be used.</w:t>
+      </w:r>
+    </w:p>
+    <w:p>
+      <w:pPr>
+        <w:pStyle w:val="Nadpis2"/>
+        <w:rPr>
+          <w:lang w:val="en-US"/>
+        </w:rPr>
+      </w:pPr>
+      <w:bookmarkStart w:id="33" w:name="_Toc317377274"/>
+      <w:r>
+        <w:rPr>
+          <w:lang w:val="en-US"/>
+        </w:rPr>
+        <w:t xml:space="preserve">Changing </w:t>
+      </w:r>
+      <w:proofErr w:type="spellStart"/>
+      <w:r>
+        <w:rPr>
+          <w:lang w:val="en-US"/>
+        </w:rPr>
+        <w:t>Soundfont</w:t>
+      </w:r>
       <w:bookmarkEnd w:id="33"/>
-      <w:proofErr w:type="spellEnd"/>
-    </w:p>
-    <w:p>
-      <w:pPr>
-        <w:rPr>
-          <w:lang w:val="en-US"/>
-        </w:rPr>
-      </w:pPr>
-      <w:r>
-        <w:rPr>
-          <w:lang w:val="en-US"/>
-        </w:rPr>
-        <w:t>It is possible to pass argument index in another argument and then use this argument by following syntax:</w:t>
-      </w:r>
-    </w:p>
-    <w:p>
-      <w:pPr>
-        <w:rPr>
-          <w:rStyle w:val="Siln"/>
-          <w:lang w:val="en-US"/>
-        </w:rPr>
-      </w:pPr>
-      <w:r>
-        <w:rPr>
-          <w:rStyle w:val="Siln"/>
-          <w:lang w:val="en-US"/>
-        </w:rPr>
-        <w:t>$$</w:t>
-      </w:r>
-      <w:proofErr w:type="spellStart"/>
-      <w:r>
-        <w:rPr>
-          <w:rStyle w:val="Siln"/>
-          <w:lang w:val="en-US"/>
-        </w:rPr>
-        <w:t>i</w:t>
-      </w:r>
-      <w:proofErr w:type="spellEnd"/>
-    </w:p>
-    <w:p>
-      <w:pPr>
-        <w:rPr>
-          <w:lang w:val="en-US"/>
-        </w:rPr>
-      </w:pPr>
-      <w:r>
-        <w:rPr>
-          <w:lang w:val="en-US"/>
-        </w:rPr>
-        <w:t xml:space="preserve">Parameter </w:t>
-      </w:r>
-      <w:proofErr w:type="spellStart"/>
-      <w:r>
-        <w:rPr>
-          <w:i/>
-          <w:lang w:val="en-US"/>
-        </w:rPr>
-        <w:t>i</w:t>
-      </w:r>
-      <w:proofErr w:type="spellEnd"/>
-      <w:r>
-        <w:rPr>
-          <w:lang w:val="en-US"/>
-        </w:rPr>
-        <w:t xml:space="preserve"> here, is index of the argument that contains a character representing index of the arg</w:t>
-      </w:r>
-      <w:r>
-        <w:rPr>
-          <w:lang w:val="en-US"/>
-        </w:rPr>
-        <w:t>ument that is going to be used.</w:t>
-      </w:r>
-    </w:p>
-    <w:p>
-      <w:pPr>
-        <w:pStyle w:val="Nadpis2"/>
-        <w:rPr>
-          <w:lang w:val="en-US"/>
-        </w:rPr>
-      </w:pPr>
-      <w:bookmarkStart w:id="34" w:name="_Toc317377274"/>
-      <w:r>
-        <w:rPr>
-          <w:lang w:val="en-US"/>
-        </w:rPr>
-        <w:t xml:space="preserve">Changing </w:t>
-      </w:r>
-      <w:proofErr w:type="spellStart"/>
-      <w:r>
-        <w:rPr>
-          <w:lang w:val="en-US"/>
-        </w:rPr>
-        <w:t>Soundfont</w:t>
-      </w:r>
-      <w:bookmarkEnd w:id="34"/>
       <w:proofErr w:type="spellEnd"/>
     </w:p>
     <w:p>
@@ -11259,7 +11250,7 @@
           <w:lang w:val="en-US"/>
         </w:rPr>
       </w:pPr>
-      <w:bookmarkStart w:id="35" w:name="_Toc317377275"/>
+      <w:bookmarkStart w:id="34" w:name="_Toc317377275"/>
       <w:proofErr w:type="spellStart"/>
       <w:r>
         <w:rPr>
@@ -11271,6 +11262,93 @@
         </w:rPr>
         <w:t>SoundFonts</w:t>
       </w:r>
+      <w:bookmarkEnd w:id="34"/>
+      <w:proofErr w:type="spellEnd"/>
+    </w:p>
+    <w:p>
+      <w:pPr>
+        <w:rPr>
+          <w:lang w:val="en-US"/>
+        </w:rPr>
+      </w:pPr>
+      <w:proofErr w:type="spellStart"/>
+      <w:r>
+        <w:rPr>
+          <w:lang w:val="en-US"/>
+        </w:rPr>
+        <w:t>SoundFonts</w:t>
+      </w:r>
+      <w:proofErr w:type="spellEnd"/>
+      <w:r>
+        <w:rPr>
+          <w:lang w:val="en-US"/>
+        </w:rPr>
+        <w:t xml:space="preserve"> are the way of extending </w:t>
+      </w:r>
+      <w:proofErr w:type="spellStart"/>
+      <w:r>
+        <w:rPr>
+          <w:lang w:val="en-US"/>
+        </w:rPr>
+        <w:t>MusicString</w:t>
+      </w:r>
+      <w:proofErr w:type="spellEnd"/>
+      <w:r>
+        <w:rPr>
+          <w:lang w:val="en-US"/>
+        </w:rPr>
+        <w:t xml:space="preserve"> with virtually any sound and instrument. Thanks to the ability to use several </w:t>
+      </w:r>
+      <w:proofErr w:type="spellStart"/>
+      <w:r>
+        <w:rPr>
+          <w:lang w:val="en-US"/>
+        </w:rPr>
+        <w:t>soundfonts</w:t>
+      </w:r>
+      <w:proofErr w:type="spellEnd"/>
+      <w:r>
+        <w:rPr>
+          <w:lang w:val="en-US"/>
+        </w:rPr>
+        <w:t xml:space="preserve"> at once, it’s possible to use any amount of instruments in a single </w:t>
+      </w:r>
+      <w:proofErr w:type="spellStart"/>
+      <w:r>
+        <w:rPr>
+          <w:lang w:val="en-US"/>
+        </w:rPr>
+        <w:t>MusicString</w:t>
+      </w:r>
+      <w:proofErr w:type="spellEnd"/>
+      <w:r>
+        <w:rPr>
+          <w:lang w:val="en-US"/>
+        </w:rPr>
+        <w:t xml:space="preserve"> code.</w:t>
+      </w:r>
+    </w:p>
+    <w:p>
+      <w:pPr>
+        <w:pStyle w:val="Nadpis2"/>
+        <w:rPr>
+          <w:lang w:val="en-US"/>
+        </w:rPr>
+      </w:pPr>
+      <w:bookmarkStart w:id="35" w:name="_Toc317377276"/>
+      <w:r>
+        <w:rPr>
+          <w:lang w:val="en-US"/>
+        </w:rPr>
+        <w:t xml:space="preserve">Integrated </w:t>
+      </w:r>
+      <w:proofErr w:type="spellStart"/>
+      <w:r>
+        <w:rPr>
+          <w:lang w:val="en-US"/>
+        </w:rPr>
+        <w:t>soundfonts</w:t>
+      </w:r>
       <w:bookmarkEnd w:id="35"/>
       <w:proofErr w:type="spellEnd"/>
     </w:p>
@@ -11285,28 +11363,28 @@
         <w:rPr>
           <w:lang w:val="en-US"/>
         </w:rPr>
-        <w:t>SoundFonts</w:t>
+        <w:t>MusicString</w:t>
       </w:r>
       <w:proofErr w:type="spellEnd"/>
       <w:r>
         <w:rPr>
           <w:lang w:val="en-US"/>
         </w:rPr>
-        <w:t xml:space="preserve"> are the way of extending </w:t>
+        <w:t xml:space="preserve"> has several </w:t>
       </w:r>
       <w:proofErr w:type="spellStart"/>
       <w:r>
         <w:rPr>
           <w:lang w:val="en-US"/>
         </w:rPr>
-        <w:t>MusicString</w:t>
+        <w:t>integraded</w:t>
       </w:r>
       <w:proofErr w:type="spellEnd"/>
       <w:r>
         <w:rPr>
           <w:lang w:val="en-US"/>
         </w:rPr>
-        <w:t xml:space="preserve"> with virtually any sound and instrument. Thanks to the ability to use several </w:t>
+        <w:t xml:space="preserve"> </w:t>
       </w:r>
       <w:proofErr w:type="spellStart"/>
       <w:r>
@@ -11320,36 +11398,27 @@
         <w:rPr>
           <w:lang w:val="en-US"/>
         </w:rPr>
-        <w:t xml:space="preserve"> at once, it’s possible to use any amount of instruments in a single </w:t>
+        <w:t xml:space="preserve">, these are implemented directly </w:t>
+      </w:r>
+      <w:r>
+        <w:rPr>
+          <w:lang w:val="en-US"/>
+        </w:rPr>
+        <w:t xml:space="preserve">into the compiler and don’t require any additional files. Each integrated </w:t>
       </w:r>
       <w:proofErr w:type="spellStart"/>
       <w:r>
         <w:rPr>
           <w:lang w:val="en-US"/>
         </w:rPr>
-        <w:t>MusicString</w:t>
+        <w:t>soundfont</w:t>
       </w:r>
       <w:proofErr w:type="spellEnd"/>
       <w:r>
         <w:rPr>
           <w:lang w:val="en-US"/>
         </w:rPr>
-        <w:t xml:space="preserve"> code.</w:t>
-      </w:r>
-    </w:p>
-    <w:p>
-      <w:pPr>
-        <w:pStyle w:val="Nadpis2"/>
-        <w:rPr>
-          <w:lang w:val="en-US"/>
-        </w:rPr>
-      </w:pPr>
-      <w:bookmarkStart w:id="36" w:name="_Toc317377276"/>
-      <w:r>
-        <w:rPr>
-          <w:lang w:val="en-US"/>
-        </w:rPr>
-        <w:t xml:space="preserve">Integrated </w:t>
+        <w:t xml:space="preserve"> has a name represented by a single letter, in addition to its formal name. Both shortened and formal names cannot be used by any external </w:t>
       </w:r>
       <w:proofErr w:type="spellStart"/>
       <w:r>
@@ -11358,113 +11427,35 @@
         </w:rPr>
         <w:t>soundfonts</w:t>
       </w:r>
+      <w:proofErr w:type="spellEnd"/>
+      <w:r>
+        <w:rPr>
+          <w:lang w:val="en-US"/>
+        </w:rPr>
+        <w:t>, because compiler will automatically load the internal ones and ignore any external files with these names.</w:t>
+      </w:r>
+    </w:p>
+    <w:p>
+      <w:pPr>
+        <w:pStyle w:val="Nadpis3"/>
+        <w:rPr>
+          <w:lang w:val="en-US"/>
+        </w:rPr>
+      </w:pPr>
+      <w:bookmarkStart w:id="36" w:name="_Toc317377277"/>
+      <w:r>
+        <w:rPr>
+          <w:lang w:val="en-US"/>
+        </w:rPr>
+        <w:t>0</w:t>
+      </w:r>
+      <w:r>
+        <w:rPr>
+          <w:lang w:val="en-US"/>
+        </w:rPr>
+        <w:t xml:space="preserve"> – “default”</w:t>
+      </w:r>
       <w:bookmarkEnd w:id="36"/>
-      <w:proofErr w:type="spellEnd"/>
-    </w:p>
-    <w:p>
-      <w:pPr>
-        <w:rPr>
-          <w:lang w:val="en-US"/>
-        </w:rPr>
-      </w:pPr>
-      <w:proofErr w:type="spellStart"/>
-      <w:r>
-        <w:rPr>
-          <w:lang w:val="en-US"/>
-        </w:rPr>
-        <w:t>MusicString</w:t>
-      </w:r>
-      <w:proofErr w:type="spellEnd"/>
-      <w:r>
-        <w:rPr>
-          <w:lang w:val="en-US"/>
-        </w:rPr>
-        <w:t xml:space="preserve"> has several </w:t>
-      </w:r>
-      <w:proofErr w:type="spellStart"/>
-      <w:r>
-        <w:rPr>
-          <w:lang w:val="en-US"/>
-        </w:rPr>
-        <w:t>integraded</w:t>
-      </w:r>
-      <w:proofErr w:type="spellEnd"/>
-      <w:r>
-        <w:rPr>
-          <w:lang w:val="en-US"/>
-        </w:rPr>
-        <w:t xml:space="preserve"> </w:t>
-      </w:r>
-      <w:proofErr w:type="spellStart"/>
-      <w:r>
-        <w:rPr>
-          <w:lang w:val="en-US"/>
-        </w:rPr>
-        <w:t>soundfonts</w:t>
-      </w:r>
-      <w:proofErr w:type="spellEnd"/>
-      <w:r>
-        <w:rPr>
-          <w:lang w:val="en-US"/>
-        </w:rPr>
-        <w:t xml:space="preserve">, these are implemented directly </w:t>
-      </w:r>
-      <w:r>
-        <w:rPr>
-          <w:lang w:val="en-US"/>
-        </w:rPr>
-        <w:t xml:space="preserve">into the compiler and don’t require any additional files. Each integrated </w:t>
-      </w:r>
-      <w:proofErr w:type="spellStart"/>
-      <w:r>
-        <w:rPr>
-          <w:lang w:val="en-US"/>
-        </w:rPr>
-        <w:t>soundfont</w:t>
-      </w:r>
-      <w:proofErr w:type="spellEnd"/>
-      <w:r>
-        <w:rPr>
-          <w:lang w:val="en-US"/>
-        </w:rPr>
-        <w:t xml:space="preserve"> has a name represented by a single letter, in addition to its formal name. Both shortened and formal names cannot be used by any external </w:t>
-      </w:r>
-      <w:proofErr w:type="spellStart"/>
-      <w:r>
-        <w:rPr>
-          <w:lang w:val="en-US"/>
-        </w:rPr>
-        <w:t>soundfonts</w:t>
-      </w:r>
-      <w:proofErr w:type="spellEnd"/>
-      <w:r>
-        <w:rPr>
-          <w:lang w:val="en-US"/>
-        </w:rPr>
-        <w:t>, because compiler will automatically load the internal ones and ignore any external files with these names.</w:t>
-      </w:r>
-    </w:p>
-    <w:p>
-      <w:pPr>
-        <w:pStyle w:val="Nadpis3"/>
-        <w:rPr>
-          <w:lang w:val="en-US"/>
-        </w:rPr>
-      </w:pPr>
-      <w:bookmarkStart w:id="37" w:name="_Toc317377277"/>
-      <w:r>
-        <w:rPr>
-          <w:lang w:val="en-US"/>
-        </w:rPr>
-        <w:t>0</w:t>
-      </w:r>
-      <w:r>
-        <w:rPr>
-          <w:lang w:val="en-US"/>
-        </w:rPr>
-        <w:t xml:space="preserve"> – “default”</w:t>
-      </w:r>
-      <w:bookmarkEnd w:id="37"/>
     </w:p>
     <w:p>
       <w:pPr>
@@ -11680,7 +11671,7 @@
           <w:lang w:val="en-US"/>
         </w:rPr>
       </w:pPr>
-      <w:bookmarkStart w:id="38" w:name="_Toc317377278"/>
+      <w:bookmarkStart w:id="37" w:name="_Toc317377278"/>
       <w:r>
         <w:rPr>
           <w:lang w:val="en-US"/>
@@ -11694,35 +11685,35 @@
         </w:rPr>
         <w:t>Soundfonts</w:t>
       </w:r>
+      <w:bookmarkEnd w:id="37"/>
+      <w:proofErr w:type="spellEnd"/>
+    </w:p>
+    <w:p>
+      <w:r>
+        <w:rPr>
+          <w:lang w:val="en-US"/>
+        </w:rPr>
+        <w:t>Not implemented yet, sorry…</w:t>
+      </w:r>
+      <w:r>
+        <w:t xml:space="preserve">    </w:t>
+      </w:r>
+    </w:p>
+    <w:p>
+      <w:pPr>
+        <w:pStyle w:val="Nadpis1"/>
+        <w:rPr>
+          <w:lang w:val="en-US"/>
+        </w:rPr>
+      </w:pPr>
+      <w:bookmarkStart w:id="38" w:name="_Toc317377279"/>
+      <w:r>
+        <w:rPr>
+          <w:lang w:val="en-US"/>
+        </w:rPr>
+        <w:t>About</w:t>
+      </w:r>
       <w:bookmarkEnd w:id="38"/>
-      <w:proofErr w:type="spellEnd"/>
-    </w:p>
-    <w:p>
-      <w:r>
-        <w:rPr>
-          <w:lang w:val="en-US"/>
-        </w:rPr>
-        <w:t>Not implemented yet, sorry…</w:t>
-      </w:r>
-      <w:r>
-        <w:t xml:space="preserve">    </w:t>
-      </w:r>
-    </w:p>
-    <w:p>
-      <w:pPr>
-        <w:pStyle w:val="Nadpis1"/>
-        <w:rPr>
-          <w:lang w:val="en-US"/>
-        </w:rPr>
-      </w:pPr>
-      <w:bookmarkStart w:id="39" w:name="_Toc317377279"/>
-      <w:r>
-        <w:rPr>
-          <w:lang w:val="en-US"/>
-        </w:rPr>
-        <w:t>About</w:t>
-      </w:r>
-      <w:bookmarkEnd w:id="39"/>
     </w:p>
     <w:p>
       <w:pPr>
@@ -11786,7 +11777,7 @@
           <w:lang w:val="en-US"/>
         </w:rPr>
       </w:pPr>
-      <w:bookmarkStart w:id="40" w:name="_Toc317377280"/>
+      <w:bookmarkStart w:id="39" w:name="_Toc317377280"/>
       <w:proofErr w:type="spellStart"/>
       <w:r>
         <w:rPr>
@@ -11801,7 +11792,7 @@
         </w:rPr>
         <w:t xml:space="preserve"> Author</w:t>
       </w:r>
-      <w:bookmarkEnd w:id="40"/>
+      <w:bookmarkEnd w:id="39"/>
     </w:p>
     <w:p>
       <w:pPr>
@@ -12025,14 +12016,14 @@
           <w:lang w:val="en-US"/>
         </w:rPr>
       </w:pPr>
-      <w:bookmarkStart w:id="41" w:name="_Toc317377281"/>
+      <w:bookmarkStart w:id="40" w:name="_Toc317377281"/>
       <w:r>
         <w:rPr>
           <w:lang w:val="en-US"/>
         </w:rPr>
         <w:t>Thanks to people</w:t>
       </w:r>
-      <w:bookmarkEnd w:id="41"/>
+      <w:bookmarkEnd w:id="40"/>
     </w:p>
     <w:p>
       <w:pPr>
@@ -12086,6 +12077,44 @@
         <w:t xml:space="preserve"> – for advices, valuable feedback and other suggestions based on his musical experience and studies (also for patience when I was blabbing about the project all the time)</w:t>
       </w:r>
     </w:p>
+    <w:p>
+      <w:pPr>
+        <w:pStyle w:val="Odstavecseseznamem"/>
+        <w:numPr>
+          <w:ilvl w:val="0"/>
+          <w:numId w:val="6"/>
+        </w:numPr>
+        <w:rPr>
+          <w:b/>
+          <w:lang w:val="en-US"/>
+        </w:rPr>
+      </w:pPr>
+      <w:bookmarkStart w:id="41" w:name="_GoBack"/>
+      <w:r>
+        <w:rPr>
+          <w:b/>
+          <w:lang w:val="en-US"/>
+        </w:rPr>
+        <w:t>Morgan “</w:t>
+      </w:r>
+      <w:proofErr w:type="spellStart"/>
+      <w:r>
+        <w:rPr>
+          <w:b/>
+          <w:lang w:val="en-US"/>
+        </w:rPr>
+        <w:t>Frnords</w:t>
+      </w:r>
+      <w:proofErr w:type="spellEnd"/>
+      <w:r>
+        <w:rPr>
+          <w:b/>
+          <w:lang w:val="en-US"/>
+        </w:rPr>
+        <w:t>” Dow</w:t>
+      </w:r>
+    </w:p>
+    <w:bookmarkEnd w:id="41"/>
     <w:p>
       <w:pPr>
         <w:pStyle w:val="Odstavecseseznamem"/>
@@ -12291,7 +12320,7 @@
         <w:sz w:val="20"/>
         <w:szCs w:val="20"/>
       </w:rPr>
-      <w:t>7</w:t>
+      <w:t>14</w:t>
     </w:r>
     <w:r>
       <w:rPr>
@@ -13504,6 +13533,7 @@
   <w:style w:type="character" w:default="1" w:styleId="Standardnpsmoodstavce">
     <w:name w:val="Default Paragraph Font"/>
     <w:uiPriority w:val="1"/>
+    <w:semiHidden/>
     <w:unhideWhenUsed/>
   </w:style>
   <w:style w:type="table" w:default="1" w:styleId="Normlntabulka">
@@ -14719,6 +14749,7 @@
   <w:style w:type="character" w:default="1" w:styleId="Standardnpsmoodstavce">
     <w:name w:val="Default Paragraph Font"/>
     <w:uiPriority w:val="1"/>
+    <w:semiHidden/>
     <w:unhideWhenUsed/>
   </w:style>
   <w:style w:type="table" w:default="1" w:styleId="Normlntabulka">
@@ -15843,7 +15874,7 @@
 </file>
 
 <file path=customXml/itemProps1.xml><?xml version="1.0" encoding="utf-8"?>
-<ds:datastoreItem xmlns:ds="http://schemas.openxmlformats.org/officeDocument/2006/customXml" ds:itemID="{845239D0-0D46-4DA0-BA5C-93247C9A933B}">
+<ds:datastoreItem xmlns:ds="http://schemas.openxmlformats.org/officeDocument/2006/customXml" ds:itemID="{BCEA29FF-5764-47D9-AEEB-FDB469C61490}">
   <ds:schemaRefs>
     <ds:schemaRef ds:uri="http://schemas.openxmlformats.org/officeDocument/2006/bibliography"/>
   </ds:schemaRefs>

</xml_diff>